<commit_message>
complete springboot-config and init springboot-jdbc
</commit_message>
<xml_diff>
--- a/notes/springboot-first-application.docx
+++ b/notes/springboot-first-application.docx
@@ -14,8 +14,10 @@
           <w:rFonts w:hint="default"/>
           <w:lang w:val="en"/>
         </w:rPr>
-        <w:t>springboot-first-application</w:t>
-      </w:r>
+        <w:t>springboot-first-application（https://www.fangzhipeng.com/springboot/2017/05/01/springboot1.html）</w:t>
+      </w:r>
+      <w:bookmarkStart w:id="0" w:name="_GoBack"/>
+      <w:bookmarkEnd w:id="0"/>
     </w:p>
     <w:p>
       <w:pPr>
@@ -39,6 +41,7 @@
     <w:p>
       <w:pPr>
         <w:numPr>
+          <w:ilvl w:val="0"/>
           <w:numId w:val="0"/>
         </w:numPr>
         <w:rPr>
@@ -93,6 +96,7 @@
     <w:p>
       <w:pPr>
         <w:numPr>
+          <w:ilvl w:val="0"/>
           <w:numId w:val="0"/>
         </w:numPr>
         <w:rPr>
@@ -132,6 +136,7 @@
     <w:p>
       <w:pPr>
         <w:numPr>
+          <w:ilvl w:val="0"/>
           <w:numId w:val="0"/>
         </w:numPr>
         <w:rPr>
@@ -150,6 +155,7 @@
     <w:p>
       <w:pPr>
         <w:numPr>
+          <w:ilvl w:val="0"/>
           <w:numId w:val="0"/>
         </w:numPr>
         <w:ind w:firstLine="500" w:firstLineChars="250"/>
@@ -279,6 +285,7 @@
     <w:p>
       <w:pPr>
         <w:numPr>
+          <w:ilvl w:val="0"/>
           <w:numId w:val="0"/>
         </w:numPr>
         <w:rPr>
@@ -379,8 +386,6 @@
         </w:rPr>
         <w:t xml:space="preserve">      &lt;groupId&gt;org.junit.vintage&lt;/groupId&gt;</w:t>
       </w:r>
-      <w:bookmarkStart w:id="0" w:name="_GoBack"/>
-      <w:bookmarkEnd w:id="0"/>
     </w:p>
     <w:p>
       <w:pPr>
@@ -436,6 +441,7 @@
     <w:p>
       <w:pPr>
         <w:numPr>
+          <w:ilvl w:val="0"/>
           <w:numId w:val="0"/>
         </w:numPr>
         <w:rPr>
@@ -565,7 +571,7 @@
     <w:lsdException w:qFormat="1" w:unhideWhenUsed="0" w:uiPriority="0" w:semiHidden="0" w:name="Title"/>
     <w:lsdException w:unhideWhenUsed="0" w:uiPriority="0" w:semiHidden="0" w:name="Closing"/>
     <w:lsdException w:unhideWhenUsed="0" w:uiPriority="0" w:semiHidden="0" w:name="Signature"/>
-    <w:lsdException w:unhideWhenUsed="0" w:uiPriority="0" w:name="Default Paragraph Font"/>
+    <w:lsdException w:qFormat="1" w:unhideWhenUsed="0" w:uiPriority="0" w:name="Default Paragraph Font"/>
     <w:lsdException w:unhideWhenUsed="0" w:uiPriority="0" w:semiHidden="0" w:name="Body Text"/>
     <w:lsdException w:unhideWhenUsed="0" w:uiPriority="0" w:semiHidden="0" w:name="Body Text Indent"/>
     <w:lsdException w:unhideWhenUsed="0" w:uiPriority="0" w:semiHidden="0" w:name="List Continue"/>
@@ -596,14 +602,14 @@
     <w:lsdException w:unhideWhenUsed="0" w:uiPriority="0" w:semiHidden="0" w:name="HTML Acronym"/>
     <w:lsdException w:unhideWhenUsed="0" w:uiPriority="0" w:semiHidden="0" w:name="HTML Address"/>
     <w:lsdException w:unhideWhenUsed="0" w:uiPriority="0" w:semiHidden="0" w:name="HTML Cite"/>
-    <w:lsdException w:unhideWhenUsed="0" w:uiPriority="0" w:semiHidden="0" w:name="HTML Code"/>
+    <w:lsdException w:qFormat="1" w:unhideWhenUsed="0" w:uiPriority="0" w:semiHidden="0" w:name="HTML Code"/>
     <w:lsdException w:unhideWhenUsed="0" w:uiPriority="0" w:semiHidden="0" w:name="HTML Definition"/>
     <w:lsdException w:unhideWhenUsed="0" w:uiPriority="0" w:semiHidden="0" w:name="HTML Keyboard"/>
-    <w:lsdException w:unhideWhenUsed="0" w:uiPriority="0" w:semiHidden="0" w:name="HTML Preformatted"/>
+    <w:lsdException w:qFormat="1" w:unhideWhenUsed="0" w:uiPriority="0" w:semiHidden="0" w:name="HTML Preformatted"/>
     <w:lsdException w:unhideWhenUsed="0" w:uiPriority="0" w:semiHidden="0" w:name="HTML Sample"/>
     <w:lsdException w:unhideWhenUsed="0" w:uiPriority="0" w:semiHidden="0" w:name="HTML Typewriter"/>
     <w:lsdException w:unhideWhenUsed="0" w:uiPriority="0" w:semiHidden="0" w:name="HTML Variable"/>
-    <w:lsdException w:unhideWhenUsed="0" w:uiPriority="0" w:name="Normal Table"/>
+    <w:lsdException w:qFormat="1" w:unhideWhenUsed="0" w:uiPriority="0" w:name="Normal Table"/>
     <w:lsdException w:unhideWhenUsed="0" w:uiPriority="0" w:semiHidden="0" w:name="annotation subject"/>
     <w:lsdException w:unhideWhenUsed="0" w:uiPriority="0" w:semiHidden="0" w:name="Table Simple 1"/>
     <w:lsdException w:unhideWhenUsed="0" w:uiPriority="0" w:semiHidden="0" w:name="Table Simple 2"/>
@@ -761,11 +767,13 @@
   <w:style w:type="character" w:default="1" w:styleId="3">
     <w:name w:val="Default Paragraph Font"/>
     <w:semiHidden/>
+    <w:qFormat/>
     <w:uiPriority w:val="0"/>
   </w:style>
   <w:style w:type="table" w:default="1" w:styleId="5">
     <w:name w:val="Normal Table"/>
     <w:semiHidden/>
+    <w:qFormat/>
     <w:uiPriority w:val="0"/>
     <w:tblPr>
       <w:tblLayout w:type="fixed"/>
@@ -779,6 +787,7 @@
   </w:style>
   <w:style w:type="paragraph" w:styleId="2">
     <w:name w:val="HTML Preformatted"/>
+    <w:qFormat/>
     <w:uiPriority w:val="0"/>
     <w:pPr>
       <w:tabs>
@@ -812,6 +821,7 @@
   <w:style w:type="character" w:styleId="4">
     <w:name w:val="HTML Code"/>
     <w:basedOn w:val="3"/>
+    <w:qFormat/>
     <w:uiPriority w:val="0"/>
     <w:rPr>
       <w:rFonts w:ascii="Courier New" w:hAnsi="Courier New" w:cs="Courier New"/>

</xml_diff>